<commit_message>
Added Tags and more tests
</commit_message>
<xml_diff>
--- a/specs.docx
+++ b/specs.docx
@@ -46,37 +46,92 @@
       <w:r>
         <w:t xml:space="preserve"> </w:t>
       </w:r>
-      <w:proofErr w:type="spellStart"/>
-      <w:r>
-        <w:t>hasOne</w:t>
-      </w:r>
-      <w:proofErr w:type="spellEnd"/>
-      <w:r>
+      <w:r>
+        <w:t xml:space="preserve">hasOne </w:t>
+      </w:r>
+      <w:r>
+        <w:rPr>
+          <w:b/>
+        </w:rPr>
+        <w:t>Profile</w:t>
+      </w:r>
+      <w:r>
+        <w:t>,</w:t>
+      </w:r>
+      <w:r>
+        <w:rPr>
+          <w:b/>
+        </w:rPr>
         <w:t xml:space="preserve"> </w:t>
       </w:r>
       <w:r>
-        <w:rPr>
-          <w:b/>
-        </w:rPr>
-        <w:t>Profile</w:t>
-      </w:r>
-      <w:r>
-        <w:t>,</w:t>
-      </w:r>
-      <w:r>
-        <w:rPr>
-          <w:b/>
-        </w:rPr>
-        <w:t xml:space="preserve"> </w:t>
-      </w:r>
-      <w:r>
         <w:t>and it can be optional</w:t>
+      </w:r>
+      <w:r>
+        <w:t xml:space="preserve">. </w:t>
+      </w:r>
+      <w:r>
+        <w:t xml:space="preserve">A </w:t>
+      </w:r>
+      <w:r>
+        <w:rPr>
+          <w:b/>
+        </w:rPr>
+        <w:t xml:space="preserve">User </w:t>
+      </w:r>
+      <w:r>
+        <w:t xml:space="preserve">can create many </w:t>
+      </w:r>
+      <w:r>
+        <w:rPr>
+          <w:b/>
+        </w:rPr>
+        <w:t>Posts</w:t>
+      </w:r>
+      <w:r>
+        <w:t xml:space="preserve"> and each </w:t>
+      </w:r>
+      <w:r>
+        <w:rPr>
+          <w:b/>
+        </w:rPr>
+        <w:t>Post</w:t>
+      </w:r>
+      <w:r>
+        <w:t xml:space="preserve"> belongs to only one </w:t>
+      </w:r>
+      <w:r>
+        <w:rPr>
+          <w:b/>
+        </w:rPr>
+        <w:t>User</w:t>
+      </w:r>
+      <w:r>
+        <w:t>.</w:t>
+      </w:r>
+      <w:r>
+        <w:t xml:space="preserve"> A </w:t>
+      </w:r>
+      <w:r>
+        <w:rPr>
+          <w:b/>
+        </w:rPr>
+        <w:t xml:space="preserve">User </w:t>
+      </w:r>
+      <w:r>
+        <w:t xml:space="preserve">can follow other </w:t>
+      </w:r>
+      <w:r>
+        <w:rPr>
+          <w:b/>
+        </w:rPr>
+        <w:t>Users</w:t>
+      </w:r>
+      <w:r>
+        <w:t>.</w:t>
       </w:r>
       <w:bookmarkStart w:id="0" w:name="_GoBack"/>
       <w:bookmarkEnd w:id="0"/>
-      <w:r>
-        <w:t xml:space="preserve">. </w:t>
-      </w:r>
     </w:p>
     <w:p>
       <w:pPr>
@@ -93,37 +148,139 @@
         <w:t>Profile</w:t>
       </w:r>
       <w:r>
-        <w:t xml:space="preserve">’s only requirements are that it must have a </w:t>
-      </w:r>
-      <w:proofErr w:type="spellStart"/>
-      <w:r>
-        <w:t>fullName</w:t>
-      </w:r>
-      <w:proofErr w:type="spellEnd"/>
-      <w:r>
-        <w:t xml:space="preserve"> and an email. </w:t>
-      </w:r>
-      <w:r>
-        <w:t xml:space="preserve">If a bio is supplied, the </w:t>
-      </w:r>
-      <w:proofErr w:type="spellStart"/>
-      <w:r>
-        <w:t>maxSize</w:t>
-      </w:r>
-      <w:proofErr w:type="spellEnd"/>
-      <w:r>
-        <w:t xml:space="preserve"> is 1000 characters long and if a photo is supplied, the </w:t>
-      </w:r>
-      <w:proofErr w:type="spellStart"/>
-      <w:r>
-        <w:t>maxSize</w:t>
-      </w:r>
-      <w:proofErr w:type="spellEnd"/>
-      <w:r>
-        <w:t xml:space="preserve"> is 2 MB. </w:t>
-      </w:r>
-      <w:r>
-        <w:t xml:space="preserve"> </w:t>
+        <w:t xml:space="preserve">’s only requirements are that it must have a fullName and an email. </w:t>
+      </w:r>
+      <w:r>
+        <w:t xml:space="preserve">If a bio is supplied, the maxSize is 1000 characters long and if a photo is supplied, the maxSize is 2 MB. </w:t>
+      </w:r>
+    </w:p>
+    <w:p>
+      <w:pPr>
+        <w:pStyle w:val="NoSpacing"/>
+        <w:ind w:firstLine="720"/>
+      </w:pPr>
+      <w:r>
+        <w:t xml:space="preserve">A </w:t>
+      </w:r>
+      <w:r>
+        <w:rPr>
+          <w:b/>
+        </w:rPr>
+        <w:t>Post</w:t>
+      </w:r>
+      <w:r>
+        <w:t xml:space="preserve"> can </w:t>
+      </w:r>
+      <w:r>
+        <w:t xml:space="preserve">never have content that is empty. </w:t>
+      </w:r>
+      <w:r>
+        <w:rPr>
+          <w:b/>
+        </w:rPr>
+        <w:t>Post</w:t>
+      </w:r>
+      <w:r>
+        <w:rPr>
+          <w:b/>
+        </w:rPr>
+        <w:t>s</w:t>
+      </w:r>
+      <w:r>
+        <w:t xml:space="preserve"> should be sorted in a descending order based on the dateCreated and they should also be sorted in a descending order when accessing </w:t>
+      </w:r>
+      <w:r>
+        <w:rPr>
+          <w:b/>
+        </w:rPr>
+        <w:t>Posts</w:t>
+      </w:r>
+      <w:r>
+        <w:t xml:space="preserve"> via the </w:t>
+      </w:r>
+      <w:r>
+        <w:rPr>
+          <w:b/>
+        </w:rPr>
+        <w:t>User</w:t>
+      </w:r>
+      <w:r>
+        <w:t xml:space="preserve">. </w:t>
+      </w:r>
+      <w:r>
+        <w:t xml:space="preserve">A </w:t>
+      </w:r>
+      <w:r>
+        <w:rPr>
+          <w:b/>
+        </w:rPr>
+        <w:t xml:space="preserve">Post </w:t>
+      </w:r>
+      <w:r>
+        <w:t xml:space="preserve">has many </w:t>
+      </w:r>
+      <w:r>
+        <w:rPr>
+          <w:b/>
+        </w:rPr>
+        <w:t>Tags</w:t>
+      </w:r>
+      <w:r>
+        <w:t xml:space="preserve">, and each </w:t>
+      </w:r>
+      <w:r>
+        <w:rPr>
+          <w:b/>
+        </w:rPr>
+        <w:t xml:space="preserve">Tag </w:t>
+      </w:r>
+      <w:r>
+        <w:t xml:space="preserve">may relate to many </w:t>
+      </w:r>
+      <w:r>
+        <w:rPr>
+          <w:b/>
+        </w:rPr>
+        <w:t>Posts</w:t>
+      </w:r>
+      <w:r>
+        <w:t xml:space="preserve">. As a result, a </w:t>
+      </w:r>
+      <w:r>
+        <w:rPr>
+          <w:b/>
+        </w:rPr>
+        <w:t>User</w:t>
+      </w:r>
+      <w:r>
+        <w:t xml:space="preserve"> creates many </w:t>
+      </w:r>
+      <w:r>
+        <w:rPr>
+          <w:b/>
+        </w:rPr>
+        <w:t xml:space="preserve">Tags </w:t>
+      </w:r>
+      <w:r>
+        <w:t xml:space="preserve">and each </w:t>
+      </w:r>
+      <w:r>
+        <w:rPr>
+          <w:b/>
+        </w:rPr>
+        <w:t xml:space="preserve">Tag </w:t>
+      </w:r>
+      <w:r>
+        <w:t xml:space="preserve">relates to one </w:t>
+      </w:r>
+      <w:r>
+        <w:rPr>
+          <w:b/>
+        </w:rPr>
+        <w:t>User</w:t>
+      </w:r>
+      <w:r>
+        <w:t>.</w:t>
       </w:r>
     </w:p>
     <w:sectPr>

</xml_diff>

<commit_message>
Added BootStrap and scaffolding
</commit_message>
<xml_diff>
--- a/specs.docx
+++ b/specs.docx
@@ -130,8 +130,6 @@
       <w:r>
         <w:t>.</w:t>
       </w:r>
-      <w:bookmarkStart w:id="0" w:name="_GoBack"/>
-      <w:bookmarkEnd w:id="0"/>
     </w:p>
     <w:p>
       <w:pPr>
@@ -282,6 +280,32 @@
       <w:r>
         <w:t>.</w:t>
       </w:r>
+    </w:p>
+    <w:p>
+      <w:pPr>
+        <w:pStyle w:val="NoSpacing"/>
+        <w:ind w:firstLine="720"/>
+      </w:pPr>
+      <w:r>
+        <w:t>Wri</w:t>
+      </w:r>
+      <w:r>
+        <w:t xml:space="preserve">te an error validation message in the </w:t>
+      </w:r>
+      <w:r>
+        <w:rPr>
+          <w:i/>
+        </w:rPr>
+        <w:t>message.properties</w:t>
+      </w:r>
+      <w:r>
+        <w:t xml:space="preserve"> file. </w:t>
+      </w:r>
+      <w:r>
+        <w:t>Add some sample data to your BootStrap.groovy?</w:t>
+      </w:r>
+      <w:bookmarkStart w:id="0" w:name="_GoBack"/>
+      <w:bookmarkEnd w:id="0"/>
     </w:p>
     <w:sectPr>
       <w:pgSz w:w="12240" w:h="15840"/>

</xml_diff>

<commit_message>
Added addPost and more PostController unit tests
</commit_message>
<xml_diff>
--- a/specs.docx
+++ b/specs.docx
@@ -387,6 +387,69 @@
       </w:r>
       <w:r>
         <w:t xml:space="preserve"> using criteria queries</w:t>
+      </w:r>
+    </w:p>
+    <w:p>
+      <w:pPr>
+        <w:pStyle w:val="NoSpacing"/>
+        <w:ind w:firstLine="720"/>
+      </w:pPr>
+      <w:r>
+        <w:t xml:space="preserve">Add a timeline to </w:t>
+      </w:r>
+      <w:r>
+        <w:rPr>
+          <w:b/>
+        </w:rPr>
+        <w:t>Posts</w:t>
+      </w:r>
+      <w:r>
+        <w:t xml:space="preserve"> that gives users the ability to see all the </w:t>
+      </w:r>
+      <w:r>
+        <w:rPr>
+          <w:b/>
+        </w:rPr>
+        <w:t>Posts</w:t>
+      </w:r>
+      <w:r>
+        <w:t xml:space="preserve"> corresponding to that specific </w:t>
+      </w:r>
+      <w:r>
+        <w:rPr>
+          <w:b/>
+        </w:rPr>
+        <w:t>User</w:t>
+      </w:r>
+      <w:r>
+        <w:t xml:space="preserve"> and allow users to create a </w:t>
+      </w:r>
+      <w:r>
+        <w:rPr>
+          <w:b/>
+        </w:rPr>
+        <w:t>Post</w:t>
+      </w:r>
+      <w:r>
+        <w:t>.</w:t>
+      </w:r>
+    </w:p>
+    <w:p>
+      <w:pPr>
+        <w:pStyle w:val="NoSpacing"/>
+        <w:ind w:firstLine="720"/>
+      </w:pPr>
+      <w:r>
+        <w:t xml:space="preserve">Add a homepage redirect when there is no default </w:t>
+      </w:r>
+      <w:r>
+        <w:rPr>
+          <w:b/>
+        </w:rPr>
+        <w:t>User</w:t>
+      </w:r>
+      <w:r>
+        <w:t xml:space="preserve"> supplied</w:t>
       </w:r>
       <w:bookmarkStart w:id="0" w:name="_GoBack"/>
       <w:bookmarkEnd w:id="0"/>

</xml_diff>

<commit_message>
Added PostService and updated PostController test with mocking
</commit_message>
<xml_diff>
--- a/specs.docx
+++ b/specs.docx
@@ -450,6 +450,24 @@
       </w:r>
       <w:r>
         <w:t xml:space="preserve"> supplied</w:t>
+      </w:r>
+    </w:p>
+    <w:p>
+      <w:pPr>
+        <w:pStyle w:val="NoSpacing"/>
+        <w:ind w:firstLine="720"/>
+      </w:pPr>
+      <w:r>
+        <w:t>Create a PostService and link it to PostController</w:t>
+      </w:r>
+      <w:r>
+        <w:t>. Update</w:t>
+      </w:r>
+      <w:r>
+        <w:t xml:space="preserve"> PostControllerTest accordingly </w:t>
+      </w:r>
+      <w:r>
+        <w:t>through the use of mocking</w:t>
       </w:r>
       <w:bookmarkStart w:id="0" w:name="_GoBack"/>
       <w:bookmarkEnd w:id="0"/>

</xml_diff>